<commit_message>
3030 Portfolio Assignment INPROG
</commit_message>
<xml_diff>
--- a/Fall 2025/CYBR3030 Identity Management/Course Assessments/Portfolio Assignment/Portfolio Assignment - Arr Domingo v2.docx
+++ b/Fall 2025/CYBR3030 Identity Management/Course Assessments/Portfolio Assignment/Portfolio Assignment - Arr Domingo v2.docx
@@ -333,7 +333,7 @@
             </w:rPr>
             <w:fldChar w:fldCharType="separate"/>
           </w:r>
-          <w:hyperlink w:anchor="_Toc213278806" w:history="1">
+          <w:hyperlink w:anchor="_Toc213355529" w:history="1">
             <w:r>
               <w:rPr>
                 <w:rStyle w:val="Hyperlink"/>
@@ -361,7 +361,7 @@
                 <w:noProof/>
                 <w:webHidden/>
               </w:rPr>
-              <w:instrText xml:space="preserve"> PAGEREF _Toc213278806 \h </w:instrText>
+              <w:instrText xml:space="preserve"> PAGEREF _Toc213355529 \h </w:instrText>
             </w:r>
             <w:r>
               <w:rPr>
@@ -408,7 +408,7 @@
               <w14:ligatures w14:val="standardContextual"/>
             </w:rPr>
           </w:pPr>
-          <w:hyperlink w:anchor="_Toc213278807" w:history="1">
+          <w:hyperlink w:anchor="_Toc213355530" w:history="1">
             <w:r>
               <w:rPr>
                 <w:rStyle w:val="Hyperlink"/>
@@ -437,7 +437,7 @@
                 <w:noProof/>
                 <w:webHidden/>
               </w:rPr>
-              <w:instrText xml:space="preserve"> PAGEREF _Toc213278807 \h </w:instrText>
+              <w:instrText xml:space="preserve"> PAGEREF _Toc213355530 \h </w:instrText>
             </w:r>
             <w:r>
               <w:rPr>
@@ -485,7 +485,7 @@
               <w14:ligatures w14:val="standardContextual"/>
             </w:rPr>
           </w:pPr>
-          <w:hyperlink w:anchor="_Toc213278808" w:history="1">
+          <w:hyperlink w:anchor="_Toc213355531" w:history="1">
             <w:r>
               <w:rPr>
                 <w:rStyle w:val="Hyperlink"/>
@@ -535,7 +535,7 @@
                 <w:noProof/>
                 <w:webHidden/>
               </w:rPr>
-              <w:instrText xml:space="preserve"> PAGEREF _Toc213278808 \h </w:instrText>
+              <w:instrText xml:space="preserve"> PAGEREF _Toc213355531 \h </w:instrText>
             </w:r>
             <w:r>
               <w:rPr>
@@ -583,7 +583,7 @@
               <w14:ligatures w14:val="standardContextual"/>
             </w:rPr>
           </w:pPr>
-          <w:hyperlink w:anchor="_Toc213278809" w:history="1">
+          <w:hyperlink w:anchor="_Toc213355532" w:history="1">
             <w:r>
               <w:rPr>
                 <w:rStyle w:val="Hyperlink"/>
@@ -633,7 +633,7 @@
                 <w:noProof/>
                 <w:webHidden/>
               </w:rPr>
-              <w:instrText xml:space="preserve"> PAGEREF _Toc213278809 \h </w:instrText>
+              <w:instrText xml:space="preserve"> PAGEREF _Toc213355532 \h </w:instrText>
             </w:r>
             <w:r>
               <w:rPr>
@@ -681,7 +681,7 @@
               <w14:ligatures w14:val="standardContextual"/>
             </w:rPr>
           </w:pPr>
-          <w:hyperlink w:anchor="_Toc213278810" w:history="1">
+          <w:hyperlink w:anchor="_Toc213355533" w:history="1">
             <w:r>
               <w:rPr>
                 <w:rStyle w:val="Hyperlink"/>
@@ -731,7 +731,7 @@
                 <w:noProof/>
                 <w:webHidden/>
               </w:rPr>
-              <w:instrText xml:space="preserve"> PAGEREF _Toc213278810 \h </w:instrText>
+              <w:instrText xml:space="preserve"> PAGEREF _Toc213355533 \h </w:instrText>
             </w:r>
             <w:r>
               <w:rPr>
@@ -779,7 +779,7 @@
               <w14:ligatures w14:val="standardContextual"/>
             </w:rPr>
           </w:pPr>
-          <w:hyperlink w:anchor="_Toc213278811" w:history="1">
+          <w:hyperlink w:anchor="_Toc213355534" w:history="1">
             <w:r>
               <w:rPr>
                 <w:rStyle w:val="Hyperlink"/>
@@ -829,7 +829,7 @@
                 <w:noProof/>
                 <w:webHidden/>
               </w:rPr>
-              <w:instrText xml:space="preserve"> PAGEREF _Toc213278811 \h </w:instrText>
+              <w:instrText xml:space="preserve"> PAGEREF _Toc213355534 \h </w:instrText>
             </w:r>
             <w:r>
               <w:rPr>
@@ -849,7 +849,7 @@
                 <w:noProof/>
                 <w:webHidden/>
               </w:rPr>
-              <w:t>4</w:t>
+              <w:t>5</w:t>
             </w:r>
             <w:r>
               <w:rPr>
@@ -877,7 +877,7 @@
               <w14:ligatures w14:val="standardContextual"/>
             </w:rPr>
           </w:pPr>
-          <w:hyperlink w:anchor="_Toc213278812" w:history="1">
+          <w:hyperlink w:anchor="_Toc213355535" w:history="1">
             <w:r>
               <w:rPr>
                 <w:rStyle w:val="Hyperlink"/>
@@ -927,7 +927,7 @@
                 <w:noProof/>
                 <w:webHidden/>
               </w:rPr>
-              <w:instrText xml:space="preserve"> PAGEREF _Toc213278812 \h </w:instrText>
+              <w:instrText xml:space="preserve"> PAGEREF _Toc213355535 \h </w:instrText>
             </w:r>
             <w:r>
               <w:rPr>
@@ -947,7 +947,7 @@
                 <w:noProof/>
                 <w:webHidden/>
               </w:rPr>
-              <w:t>5</w:t>
+              <w:t>6</w:t>
             </w:r>
             <w:r>
               <w:rPr>
@@ -974,7 +974,7 @@
               <w14:ligatures w14:val="standardContextual"/>
             </w:rPr>
           </w:pPr>
-          <w:hyperlink w:anchor="_Toc213278813" w:history="1">
+          <w:hyperlink w:anchor="_Toc213355536" w:history="1">
             <w:r>
               <w:rPr>
                 <w:rStyle w:val="Hyperlink"/>
@@ -1003,7 +1003,7 @@
                 <w:noProof/>
                 <w:webHidden/>
               </w:rPr>
-              <w:instrText xml:space="preserve"> PAGEREF _Toc213278813 \h </w:instrText>
+              <w:instrText xml:space="preserve"> PAGEREF _Toc213355536 \h </w:instrText>
             </w:r>
             <w:r>
               <w:rPr>
@@ -1023,7 +1023,7 @@
                 <w:noProof/>
                 <w:webHidden/>
               </w:rPr>
-              <w:t>5</w:t>
+              <w:t>6</w:t>
             </w:r>
             <w:r>
               <w:rPr>
@@ -1051,7 +1051,7 @@
               <w14:ligatures w14:val="standardContextual"/>
             </w:rPr>
           </w:pPr>
-          <w:hyperlink w:anchor="_Toc213278814" w:history="1">
+          <w:hyperlink w:anchor="_Toc213355537" w:history="1">
             <w:r>
               <w:rPr>
                 <w:rStyle w:val="Hyperlink"/>
@@ -1101,7 +1101,7 @@
                 <w:noProof/>
                 <w:webHidden/>
               </w:rPr>
-              <w:instrText xml:space="preserve"> PAGEREF _Toc213278814 \h </w:instrText>
+              <w:instrText xml:space="preserve"> PAGEREF _Toc213355537 \h </w:instrText>
             </w:r>
             <w:r>
               <w:rPr>
@@ -1121,7 +1121,7 @@
                 <w:noProof/>
                 <w:webHidden/>
               </w:rPr>
-              <w:t>5</w:t>
+              <w:t>6</w:t>
             </w:r>
             <w:r>
               <w:rPr>
@@ -1149,7 +1149,7 @@
               <w14:ligatures w14:val="standardContextual"/>
             </w:rPr>
           </w:pPr>
-          <w:hyperlink w:anchor="_Toc213278815" w:history="1">
+          <w:hyperlink w:anchor="_Toc213355538" w:history="1">
             <w:r>
               <w:rPr>
                 <w:rStyle w:val="Hyperlink"/>
@@ -1199,7 +1199,7 @@
                 <w:noProof/>
                 <w:webHidden/>
               </w:rPr>
-              <w:instrText xml:space="preserve"> PAGEREF _Toc213278815 \h </w:instrText>
+              <w:instrText xml:space="preserve"> PAGEREF _Toc213355538 \h </w:instrText>
             </w:r>
             <w:r>
               <w:rPr>
@@ -1219,7 +1219,7 @@
                 <w:noProof/>
                 <w:webHidden/>
               </w:rPr>
-              <w:t>5</w:t>
+              <w:t>6</w:t>
             </w:r>
             <w:r>
               <w:rPr>
@@ -1247,7 +1247,7 @@
               <w14:ligatures w14:val="standardContextual"/>
             </w:rPr>
           </w:pPr>
-          <w:hyperlink w:anchor="_Toc213278816" w:history="1">
+          <w:hyperlink w:anchor="_Toc213355539" w:history="1">
             <w:r>
               <w:rPr>
                 <w:rStyle w:val="Hyperlink"/>
@@ -1297,7 +1297,7 @@
                 <w:noProof/>
                 <w:webHidden/>
               </w:rPr>
-              <w:instrText xml:space="preserve"> PAGEREF _Toc213278816 \h </w:instrText>
+              <w:instrText xml:space="preserve"> PAGEREF _Toc213355539 \h </w:instrText>
             </w:r>
             <w:r>
               <w:rPr>
@@ -1317,7 +1317,7 @@
                 <w:noProof/>
                 <w:webHidden/>
               </w:rPr>
-              <w:t>5</w:t>
+              <w:t>6</w:t>
             </w:r>
             <w:r>
               <w:rPr>
@@ -1345,7 +1345,7 @@
               <w14:ligatures w14:val="standardContextual"/>
             </w:rPr>
           </w:pPr>
-          <w:hyperlink w:anchor="_Toc213278817" w:history="1">
+          <w:hyperlink w:anchor="_Toc213355540" w:history="1">
             <w:r>
               <w:rPr>
                 <w:rStyle w:val="Hyperlink"/>
@@ -1395,7 +1395,7 @@
                 <w:noProof/>
                 <w:webHidden/>
               </w:rPr>
-              <w:instrText xml:space="preserve"> PAGEREF _Toc213278817 \h </w:instrText>
+              <w:instrText xml:space="preserve"> PAGEREF _Toc213355540 \h </w:instrText>
             </w:r>
             <w:r>
               <w:rPr>
@@ -1415,7 +1415,7 @@
                 <w:noProof/>
                 <w:webHidden/>
               </w:rPr>
-              <w:t>5</w:t>
+              <w:t>6</w:t>
             </w:r>
             <w:r>
               <w:rPr>
@@ -1443,7 +1443,7 @@
               <w14:ligatures w14:val="standardContextual"/>
             </w:rPr>
           </w:pPr>
-          <w:hyperlink w:anchor="_Toc213278818" w:history="1">
+          <w:hyperlink w:anchor="_Toc213355541" w:history="1">
             <w:r>
               <w:rPr>
                 <w:rStyle w:val="Hyperlink"/>
@@ -1493,7 +1493,7 @@
                 <w:noProof/>
                 <w:webHidden/>
               </w:rPr>
-              <w:instrText xml:space="preserve"> PAGEREF _Toc213278818 \h </w:instrText>
+              <w:instrText xml:space="preserve"> PAGEREF _Toc213355541 \h </w:instrText>
             </w:r>
             <w:r>
               <w:rPr>
@@ -1513,7 +1513,7 @@
                 <w:noProof/>
                 <w:webHidden/>
               </w:rPr>
-              <w:t>5</w:t>
+              <w:t>6</w:t>
             </w:r>
             <w:r>
               <w:rPr>
@@ -1541,7 +1541,7 @@
               <w14:ligatures w14:val="standardContextual"/>
             </w:rPr>
           </w:pPr>
-          <w:hyperlink w:anchor="_Toc213278819" w:history="1">
+          <w:hyperlink w:anchor="_Toc213355542" w:history="1">
             <w:r>
               <w:rPr>
                 <w:rStyle w:val="Hyperlink"/>
@@ -1591,7 +1591,7 @@
                 <w:noProof/>
                 <w:webHidden/>
               </w:rPr>
-              <w:instrText xml:space="preserve"> PAGEREF _Toc213278819 \h </w:instrText>
+              <w:instrText xml:space="preserve"> PAGEREF _Toc213355542 \h </w:instrText>
             </w:r>
             <w:r>
               <w:rPr>
@@ -1611,7 +1611,7 @@
                 <w:noProof/>
                 <w:webHidden/>
               </w:rPr>
-              <w:t>5</w:t>
+              <w:t>6</w:t>
             </w:r>
             <w:r>
               <w:rPr>
@@ -1638,7 +1638,7 @@
               <w14:ligatures w14:val="standardContextual"/>
             </w:rPr>
           </w:pPr>
-          <w:hyperlink w:anchor="_Toc213278820" w:history="1">
+          <w:hyperlink w:anchor="_Toc213355543" w:history="1">
             <w:r>
               <w:rPr>
                 <w:rStyle w:val="Hyperlink"/>
@@ -1667,7 +1667,7 @@
                 <w:noProof/>
                 <w:webHidden/>
               </w:rPr>
-              <w:instrText xml:space="preserve"> PAGEREF _Toc213278820 \h </w:instrText>
+              <w:instrText xml:space="preserve"> PAGEREF _Toc213355543 \h </w:instrText>
             </w:r>
             <w:r>
               <w:rPr>
@@ -1687,7 +1687,7 @@
                 <w:noProof/>
                 <w:webHidden/>
               </w:rPr>
-              <w:t>5</w:t>
+              <w:t>6</w:t>
             </w:r>
             <w:r>
               <w:rPr>
@@ -1715,7 +1715,7 @@
               <w14:ligatures w14:val="standardContextual"/>
             </w:rPr>
           </w:pPr>
-          <w:hyperlink w:anchor="_Toc213278821" w:history="1">
+          <w:hyperlink w:anchor="_Toc213355544" w:history="1">
             <w:r>
               <w:rPr>
                 <w:rStyle w:val="Hyperlink"/>
@@ -1765,7 +1765,7 @@
                 <w:noProof/>
                 <w:webHidden/>
               </w:rPr>
-              <w:instrText xml:space="preserve"> PAGEREF _Toc213278821 \h </w:instrText>
+              <w:instrText xml:space="preserve"> PAGEREF _Toc213355544 \h </w:instrText>
             </w:r>
             <w:r>
               <w:rPr>
@@ -1785,7 +1785,7 @@
                 <w:noProof/>
                 <w:webHidden/>
               </w:rPr>
-              <w:t>5</w:t>
+              <w:t>6</w:t>
             </w:r>
             <w:r>
               <w:rPr>
@@ -1813,7 +1813,7 @@
               <w14:ligatures w14:val="standardContextual"/>
             </w:rPr>
           </w:pPr>
-          <w:hyperlink w:anchor="_Toc213278822" w:history="1">
+          <w:hyperlink w:anchor="_Toc213355545" w:history="1">
             <w:r>
               <w:rPr>
                 <w:rStyle w:val="Hyperlink"/>
@@ -1863,7 +1863,7 @@
                 <w:noProof/>
                 <w:webHidden/>
               </w:rPr>
-              <w:instrText xml:space="preserve"> PAGEREF _Toc213278822 \h </w:instrText>
+              <w:instrText xml:space="preserve"> PAGEREF _Toc213355545 \h </w:instrText>
             </w:r>
             <w:r>
               <w:rPr>
@@ -1883,7 +1883,7 @@
                 <w:noProof/>
                 <w:webHidden/>
               </w:rPr>
-              <w:t>5</w:t>
+              <w:t>6</w:t>
             </w:r>
             <w:r>
               <w:rPr>
@@ -1911,7 +1911,7 @@
               <w14:ligatures w14:val="standardContextual"/>
             </w:rPr>
           </w:pPr>
-          <w:hyperlink w:anchor="_Toc213278823" w:history="1">
+          <w:hyperlink w:anchor="_Toc213355546" w:history="1">
             <w:r>
               <w:rPr>
                 <w:rStyle w:val="Hyperlink"/>
@@ -1961,7 +1961,7 @@
                 <w:noProof/>
                 <w:webHidden/>
               </w:rPr>
-              <w:instrText xml:space="preserve"> PAGEREF _Toc213278823 \h </w:instrText>
+              <w:instrText xml:space="preserve"> PAGEREF _Toc213355546 \h </w:instrText>
             </w:r>
             <w:r>
               <w:rPr>
@@ -1981,7 +1981,7 @@
                 <w:noProof/>
                 <w:webHidden/>
               </w:rPr>
-              <w:t>5</w:t>
+              <w:t>6</w:t>
             </w:r>
             <w:r>
               <w:rPr>
@@ -2008,7 +2008,7 @@
               <w14:ligatures w14:val="standardContextual"/>
             </w:rPr>
           </w:pPr>
-          <w:hyperlink w:anchor="_Toc213278824" w:history="1">
+          <w:hyperlink w:anchor="_Toc213355547" w:history="1">
             <w:r>
               <w:rPr>
                 <w:rStyle w:val="Hyperlink"/>
@@ -2037,7 +2037,7 @@
                 <w:noProof/>
                 <w:webHidden/>
               </w:rPr>
-              <w:instrText xml:space="preserve"> PAGEREF _Toc213278824 \h </w:instrText>
+              <w:instrText xml:space="preserve"> PAGEREF _Toc213355547 \h </w:instrText>
             </w:r>
             <w:r>
               <w:rPr>
@@ -2057,7 +2057,7 @@
                 <w:noProof/>
                 <w:webHidden/>
               </w:rPr>
-              <w:t>5</w:t>
+              <w:t>6</w:t>
             </w:r>
             <w:r>
               <w:rPr>
@@ -2084,7 +2084,7 @@
               <w14:ligatures w14:val="standardContextual"/>
             </w:rPr>
           </w:pPr>
-          <w:hyperlink w:anchor="_Toc213278825" w:history="1">
+          <w:hyperlink w:anchor="_Toc213355548" w:history="1">
             <w:r>
               <w:rPr>
                 <w:rStyle w:val="Hyperlink"/>
@@ -2111,7 +2111,7 @@
                 <w:noProof/>
                 <w:webHidden/>
               </w:rPr>
-              <w:instrText xml:space="preserve"> PAGEREF _Toc213278825 \h </w:instrText>
+              <w:instrText xml:space="preserve"> PAGEREF _Toc213355548 \h </w:instrText>
             </w:r>
             <w:r>
               <w:rPr>
@@ -2186,7 +2186,7 @@
           <w:szCs w:val="24"/>
         </w:rPr>
       </w:pPr>
-      <w:bookmarkStart w:id="0" w:name="_Toc213278806"/>
+      <w:bookmarkStart w:id="0" w:name="_Toc213355529"/>
       <w:r>
         <w:rPr>
           <w:rFonts w:asciiTheme="minorHAnsi" w:hAnsiTheme="minorHAnsi" w:cstheme="minorHAnsi"/>
@@ -2346,7 +2346,7 @@
           <w:lang w:val="en-US"/>
         </w:rPr>
       </w:pPr>
-      <w:bookmarkStart w:id="2" w:name="_Toc213278807"/>
+      <w:bookmarkStart w:id="2" w:name="_Toc213355530"/>
       <w:r>
         <w:rPr>
           <w:rFonts w:asciiTheme="minorHAnsi" w:hAnsiTheme="minorHAnsi" w:cstheme="minorHAnsi"/>
@@ -2417,7 +2417,7 @@
           <w:lang w:val="en-US"/>
         </w:rPr>
       </w:pPr>
-      <w:bookmarkStart w:id="3" w:name="_Toc213278808"/>
+      <w:bookmarkStart w:id="3" w:name="_Toc213355531"/>
       <w:r>
         <w:rPr>
           <w:rFonts w:asciiTheme="minorHAnsi" w:hAnsiTheme="minorHAnsi" w:cstheme="minorHAnsi"/>
@@ -3089,7 +3089,7 @@
           <w:lang w:val="en-US"/>
         </w:rPr>
       </w:pPr>
-      <w:bookmarkStart w:id="4" w:name="_Toc213278809"/>
+      <w:bookmarkStart w:id="4" w:name="_Toc213355532"/>
       <w:r>
         <w:rPr>
           <w:rFonts w:asciiTheme="minorHAnsi" w:hAnsiTheme="minorHAnsi" w:cstheme="minorHAnsi"/>
@@ -3620,7 +3620,7 @@
           <w:lang w:val="en-US"/>
         </w:rPr>
       </w:pPr>
-      <w:bookmarkStart w:id="5" w:name="_Toc213278810"/>
+      <w:bookmarkStart w:id="5" w:name="_Toc213355533"/>
       <w:r>
         <w:rPr>
           <w:rFonts w:asciiTheme="minorHAnsi" w:hAnsiTheme="minorHAnsi" w:cstheme="minorHAnsi"/>
@@ -3650,7 +3650,6 @@
         <w:spacing w:line="360" w:lineRule="auto"/>
         <w:jc w:val="both"/>
         <w:rPr>
-          <w:rFonts w:cstheme="minorHAnsi"/>
           <w:sz w:val="24"/>
           <w:szCs w:val="24"/>
           <w:lang w:val="en-US"/>
@@ -3670,15 +3669,448 @@
           <w:szCs w:val="24"/>
           <w:lang w:val="en-US"/>
         </w:rPr>
-        <w:t xml:space="preserve">Once the system has successfully validated a user through authentication, it moves to the stage where a system determines the specific actions and resources a user is allowed to access. This is the authorization </w:t>
-      </w:r>
-      <w:r>
-        <w:rPr>
-          <w:sz w:val="24"/>
-          <w:szCs w:val="24"/>
-          <w:lang w:val="en-US"/>
-        </w:rPr>
-        <w:t xml:space="preserve">stage where it ensures that users or systems can only access resources and perform actions they are permitted to. Proper authorization prevents unauthorized actions </w:t>
+        <w:t xml:space="preserve">For this topic, I learned that </w:t>
+      </w:r>
+      <w:r>
+        <w:rPr>
+          <w:sz w:val="24"/>
+          <w:szCs w:val="24"/>
+          <w:lang w:val="en-US"/>
+        </w:rPr>
+        <w:t xml:space="preserve">authorization and accountability are </w:t>
+      </w:r>
+      <w:r>
+        <w:rPr>
+          <w:sz w:val="24"/>
+          <w:szCs w:val="24"/>
+          <w:lang w:val="en-US"/>
+        </w:rPr>
+        <w:t>major</w:t>
+      </w:r>
+      <w:r>
+        <w:rPr>
+          <w:sz w:val="24"/>
+          <w:szCs w:val="24"/>
+          <w:lang w:val="en-US"/>
+        </w:rPr>
+        <w:t xml:space="preserve"> components of controlling access and maintaining security within an organization.</w:t>
+      </w:r>
+      <w:r>
+        <w:rPr>
+          <w:sz w:val="24"/>
+          <w:szCs w:val="24"/>
+          <w:lang w:val="en-US"/>
+        </w:rPr>
+        <w:t xml:space="preserve"> </w:t>
+      </w:r>
+      <w:r>
+        <w:rPr>
+          <w:sz w:val="24"/>
+          <w:szCs w:val="24"/>
+          <w:lang w:val="en-US"/>
+        </w:rPr>
+        <w:t>Authorization occurs after authentication and determines what resources a user is permitted to access. I</w:t>
+      </w:r>
+      <w:r>
+        <w:rPr>
+          <w:sz w:val="24"/>
+          <w:szCs w:val="24"/>
+          <w:lang w:val="en-US"/>
+        </w:rPr>
+        <w:t xml:space="preserve"> learned about authorization criteria such as roles, groups, locations,</w:t>
+      </w:r>
+      <w:r>
+        <w:rPr>
+          <w:sz w:val="24"/>
+          <w:szCs w:val="24"/>
+          <w:lang w:val="en-US"/>
+        </w:rPr>
+        <w:t xml:space="preserve"> and</w:t>
+      </w:r>
+      <w:r>
+        <w:rPr>
+          <w:sz w:val="24"/>
+          <w:szCs w:val="24"/>
+          <w:lang w:val="en-US"/>
+        </w:rPr>
+        <w:t xml:space="preserve"> each has different ways to align access privileges.</w:t>
+      </w:r>
+      <w:r>
+        <w:rPr>
+          <w:sz w:val="24"/>
+          <w:szCs w:val="24"/>
+          <w:lang w:val="en-US"/>
+        </w:rPr>
+        <w:t xml:space="preserve"> O</w:t>
+      </w:r>
+      <w:r>
+        <w:rPr>
+          <w:sz w:val="24"/>
+          <w:szCs w:val="24"/>
+          <w:lang w:val="en-US"/>
+        </w:rPr>
+        <w:t xml:space="preserve">n the other hand, </w:t>
+      </w:r>
+      <w:r>
+        <w:rPr>
+          <w:sz w:val="24"/>
+          <w:szCs w:val="24"/>
+          <w:lang w:val="en-US"/>
+        </w:rPr>
+        <w:t>a</w:t>
+      </w:r>
+      <w:r>
+        <w:rPr>
+          <w:sz w:val="24"/>
+          <w:szCs w:val="24"/>
+          <w:lang w:val="en-US"/>
+        </w:rPr>
+        <w:t>ccountability</w:t>
+      </w:r>
+      <w:r>
+        <w:rPr>
+          <w:sz w:val="24"/>
+          <w:szCs w:val="24"/>
+          <w:lang w:val="en-US"/>
+        </w:rPr>
+        <w:t xml:space="preserve"> </w:t>
+      </w:r>
+      <w:r>
+        <w:rPr>
+          <w:sz w:val="24"/>
+          <w:szCs w:val="24"/>
+          <w:lang w:val="en-US"/>
+        </w:rPr>
+        <w:t>focuses on tracking and logging user activities to ensure actions can be traced</w:t>
+      </w:r>
+      <w:r>
+        <w:rPr>
+          <w:sz w:val="24"/>
+          <w:szCs w:val="24"/>
+          <w:lang w:val="en-US"/>
+        </w:rPr>
+        <w:t xml:space="preserve">. </w:t>
+      </w:r>
+      <w:r>
+        <w:rPr>
+          <w:sz w:val="24"/>
+          <w:szCs w:val="24"/>
+        </w:rPr>
+        <w:t xml:space="preserve">Together, authorization and accountability ensure that users not only have appropriate </w:t>
+      </w:r>
+      <w:proofErr w:type="gramStart"/>
+      <w:r>
+        <w:rPr>
+          <w:sz w:val="24"/>
+          <w:szCs w:val="24"/>
+        </w:rPr>
+        <w:t>access</w:t>
+      </w:r>
+      <w:proofErr w:type="gramEnd"/>
+      <w:r>
+        <w:rPr>
+          <w:sz w:val="24"/>
+          <w:szCs w:val="24"/>
+        </w:rPr>
+        <w:t xml:space="preserve"> but their actions can be reviewed or investigated when </w:t>
+      </w:r>
+      <w:r>
+        <w:rPr>
+          <w:sz w:val="24"/>
+          <w:szCs w:val="24"/>
+        </w:rPr>
+        <w:t>required</w:t>
+      </w:r>
+      <w:r>
+        <w:rPr>
+          <w:sz w:val="24"/>
+          <w:szCs w:val="24"/>
+        </w:rPr>
+        <w:t xml:space="preserve">. </w:t>
+      </w:r>
+    </w:p>
+    <w:p>
+      <w:pPr>
+        <w:spacing w:line="360" w:lineRule="auto"/>
+        <w:jc w:val="both"/>
+        <w:rPr>
+          <w:sz w:val="24"/>
+          <w:szCs w:val="24"/>
+          <w:lang w:val="en-US"/>
+        </w:rPr>
+      </w:pPr>
+      <w:r>
+        <w:rPr>
+          <w:sz w:val="24"/>
+          <w:szCs w:val="24"/>
+          <w:lang w:val="en-US"/>
+        </w:rPr>
+        <w:tab/>
+      </w:r>
+      <w:r>
+        <w:rPr>
+          <w:sz w:val="24"/>
+          <w:szCs w:val="24"/>
+          <w:lang w:val="en-US"/>
+        </w:rPr>
+        <w:t xml:space="preserve">The </w:t>
+      </w:r>
+      <w:r>
+        <w:rPr>
+          <w:sz w:val="24"/>
+          <w:szCs w:val="24"/>
+          <w:lang w:val="en-US"/>
+        </w:rPr>
+        <w:t>benefits</w:t>
+      </w:r>
+      <w:r>
+        <w:rPr>
+          <w:sz w:val="24"/>
+          <w:szCs w:val="24"/>
+          <w:lang w:val="en-US"/>
+        </w:rPr>
+        <w:t xml:space="preserve"> of authorization and accountability</w:t>
+      </w:r>
+      <w:r>
+        <w:rPr>
+          <w:sz w:val="24"/>
+          <w:szCs w:val="24"/>
+          <w:lang w:val="en-US"/>
+        </w:rPr>
+        <w:t xml:space="preserve"> </w:t>
+      </w:r>
+      <w:proofErr w:type="gramStart"/>
+      <w:r>
+        <w:rPr>
+          <w:sz w:val="24"/>
+          <w:szCs w:val="24"/>
+          <w:lang w:val="en-US"/>
+        </w:rPr>
+        <w:t>is</w:t>
+      </w:r>
+      <w:proofErr w:type="gramEnd"/>
+      <w:r>
+        <w:rPr>
+          <w:sz w:val="24"/>
+          <w:szCs w:val="24"/>
+          <w:lang w:val="en-US"/>
+        </w:rPr>
+        <w:t xml:space="preserve"> to</w:t>
+      </w:r>
+      <w:r>
+        <w:rPr>
+          <w:sz w:val="24"/>
+          <w:szCs w:val="24"/>
+          <w:lang w:val="en-US"/>
+        </w:rPr>
+        <w:t xml:space="preserve"> reduce the </w:t>
+      </w:r>
+      <w:r>
+        <w:rPr>
+          <w:sz w:val="24"/>
+          <w:szCs w:val="24"/>
+          <w:lang w:val="en-US"/>
+        </w:rPr>
+        <w:t xml:space="preserve">risk of unauthorized access and </w:t>
+      </w:r>
+      <w:r>
+        <w:rPr>
+          <w:sz w:val="24"/>
+          <w:szCs w:val="24"/>
+          <w:lang w:val="en-US"/>
+        </w:rPr>
+        <w:t>support</w:t>
+      </w:r>
+      <w:r>
+        <w:rPr>
+          <w:sz w:val="24"/>
+          <w:szCs w:val="24"/>
+          <w:lang w:val="en-US"/>
+        </w:rPr>
+        <w:t xml:space="preserve"> compliance with legal and regulatory standards.</w:t>
+      </w:r>
+      <w:r>
+        <w:rPr>
+          <w:sz w:val="24"/>
+          <w:szCs w:val="24"/>
+          <w:lang w:val="en-US"/>
+        </w:rPr>
+        <w:t xml:space="preserve"> Role-Based Access Control (RBAC) for example is widely used </w:t>
+      </w:r>
+      <w:r>
+        <w:rPr>
+          <w:sz w:val="24"/>
+          <w:szCs w:val="24"/>
+          <w:lang w:val="en-US"/>
+        </w:rPr>
+        <w:t>because it simplifies permission</w:t>
+      </w:r>
+      <w:r>
+        <w:rPr>
+          <w:sz w:val="24"/>
+          <w:szCs w:val="24"/>
+          <w:lang w:val="en-US"/>
+        </w:rPr>
+        <w:t xml:space="preserve"> </w:t>
+      </w:r>
+      <w:r>
+        <w:rPr>
+          <w:sz w:val="24"/>
+          <w:szCs w:val="24"/>
+          <w:lang w:val="en-US"/>
+        </w:rPr>
+        <w:t>assignments</w:t>
+      </w:r>
+      <w:r>
+        <w:rPr>
+          <w:sz w:val="24"/>
+          <w:szCs w:val="24"/>
+          <w:lang w:val="en-US"/>
+        </w:rPr>
+        <w:t xml:space="preserve"> by grouping privileges by job function, reduc</w:t>
+      </w:r>
+      <w:r>
+        <w:rPr>
+          <w:sz w:val="24"/>
+          <w:szCs w:val="24"/>
+          <w:lang w:val="en-US"/>
+        </w:rPr>
+        <w:t xml:space="preserve">ing </w:t>
+      </w:r>
+      <w:r>
+        <w:rPr>
+          <w:sz w:val="24"/>
+          <w:szCs w:val="24"/>
+          <w:lang w:val="en-US"/>
+        </w:rPr>
+        <w:t xml:space="preserve">administrative burden and </w:t>
+      </w:r>
+      <w:proofErr w:type="gramStart"/>
+      <w:r>
+        <w:rPr>
+          <w:sz w:val="24"/>
+          <w:szCs w:val="24"/>
+          <w:lang w:val="en-US"/>
+        </w:rPr>
+        <w:t>improve</w:t>
+      </w:r>
+      <w:r>
+        <w:rPr>
+          <w:sz w:val="24"/>
+          <w:szCs w:val="24"/>
+          <w:lang w:val="en-US"/>
+        </w:rPr>
+        <w:t>s</w:t>
+      </w:r>
+      <w:proofErr w:type="gramEnd"/>
+      <w:r>
+        <w:rPr>
+          <w:sz w:val="24"/>
+          <w:szCs w:val="24"/>
+          <w:lang w:val="en-US"/>
+        </w:rPr>
+        <w:t xml:space="preserve"> </w:t>
+      </w:r>
+      <w:r>
+        <w:rPr>
+          <w:sz w:val="24"/>
+          <w:szCs w:val="24"/>
+          <w:lang w:val="en-US"/>
+        </w:rPr>
+        <w:t>security consistency.</w:t>
+      </w:r>
+      <w:r>
+        <w:rPr>
+          <w:sz w:val="24"/>
+          <w:szCs w:val="24"/>
+          <w:lang w:val="en-US"/>
+        </w:rPr>
+        <w:t xml:space="preserve"> </w:t>
+      </w:r>
+      <w:r>
+        <w:rPr>
+          <w:sz w:val="24"/>
+          <w:szCs w:val="24"/>
+          <w:lang w:val="en-US"/>
+        </w:rPr>
+        <w:t>On the flipped side</w:t>
+      </w:r>
+      <w:r>
+        <w:rPr>
+          <w:sz w:val="24"/>
+          <w:szCs w:val="24"/>
+          <w:lang w:val="en-US"/>
+        </w:rPr>
+        <w:t>, authorization systems can become challenging as organizations grow or change frequently, requiring ongoing updates to prevent privilege creep or outdated access. Accountability also comes with complexities, such as ensuring logs are complete, protected, and reviewed regularly — otherwise, they offer little value. Without proper oversight, logs can become overwhelming, making it difficult to detect malicious or suspicious behavior. While both authorization and accountability systems require resources and discipline to manage, they are essential for maintaining an auditable and secure operating environment.</w:t>
+      </w:r>
+    </w:p>
+    <w:p>
+      <w:pPr>
+        <w:spacing w:line="360" w:lineRule="auto"/>
+        <w:jc w:val="both"/>
+        <w:rPr>
+          <w:sz w:val="24"/>
+          <w:szCs w:val="24"/>
+        </w:rPr>
+      </w:pPr>
+      <w:r>
+        <w:rPr>
+          <w:sz w:val="24"/>
+          <w:szCs w:val="24"/>
+          <w:lang w:val="en-US"/>
+        </w:rPr>
+        <w:tab/>
+        <w:t xml:space="preserve">The specific comment that I want to highlight is the </w:t>
+      </w:r>
+      <w:r>
+        <w:rPr>
+          <w:sz w:val="24"/>
+          <w:szCs w:val="24"/>
+          <w:lang w:val="en-US"/>
+        </w:rPr>
+        <w:t xml:space="preserve">importance </w:t>
+      </w:r>
+      <w:r>
+        <w:rPr>
+          <w:sz w:val="24"/>
+          <w:szCs w:val="24"/>
+          <w:lang w:val="en-US"/>
+        </w:rPr>
+        <w:t>of aligning user access with organizational needs and ensuring that actions can be traced back to individuals.</w:t>
+      </w:r>
+      <w:r>
+        <w:rPr>
+          <w:sz w:val="24"/>
+          <w:szCs w:val="24"/>
+          <w:lang w:val="en-US"/>
+        </w:rPr>
+        <w:t xml:space="preserve"> The need for strong authorization and accountability practices create trust and help detect inappropriate </w:t>
+      </w:r>
+      <w:proofErr w:type="spellStart"/>
+      <w:r>
+        <w:rPr>
+          <w:sz w:val="24"/>
+          <w:szCs w:val="24"/>
+          <w:lang w:val="en-US"/>
+        </w:rPr>
+        <w:t>behaviour</w:t>
+      </w:r>
+      <w:proofErr w:type="spellEnd"/>
+      <w:r>
+        <w:rPr>
+          <w:sz w:val="24"/>
+          <w:szCs w:val="24"/>
+          <w:lang w:val="en-US"/>
+        </w:rPr>
+        <w:t xml:space="preserve"> or potential threats. </w:t>
+      </w:r>
+      <w:r>
+        <w:rPr>
+          <w:sz w:val="24"/>
+          <w:szCs w:val="24"/>
+          <w:lang w:val="en-US"/>
+        </w:rPr>
+        <w:t>Understanding these concepts will be valuable in my future cybersecurity work, as they are essential for protecting data, enforcing policies, and supporting incident response. This reflection helped me see that effective security is not just about controlling access—but also about ensuring responsibility and transparency throughout the system.</w:t>
       </w:r>
     </w:p>
     <w:p>
@@ -3694,6 +4126,326 @@
           <w:lang w:val="en-US"/>
         </w:rPr>
       </w:pPr>
+      <w:bookmarkStart w:id="6" w:name="_Toc213355534"/>
+      <w:r>
+        <w:rPr>
+          <w:rFonts w:asciiTheme="minorHAnsi" w:hAnsiTheme="minorHAnsi" w:cstheme="minorHAnsi"/>
+          <w:color w:val="auto"/>
+          <w:sz w:val="24"/>
+          <w:szCs w:val="24"/>
+          <w:lang w:val="en-US"/>
+        </w:rPr>
+        <w:lastRenderedPageBreak/>
+        <w:t>4</w:t>
+      </w:r>
+      <w:r>
+        <w:rPr>
+          <w:rFonts w:asciiTheme="minorHAnsi" w:hAnsiTheme="minorHAnsi" w:cstheme="minorHAnsi"/>
+          <w:color w:val="auto"/>
+          <w:sz w:val="24"/>
+          <w:szCs w:val="24"/>
+          <w:lang w:val="en-US"/>
+        </w:rPr>
+        <w:t xml:space="preserve">.0 </w:t>
+      </w:r>
+      <w:r>
+        <w:rPr>
+          <w:rFonts w:asciiTheme="minorHAnsi" w:hAnsiTheme="minorHAnsi" w:cstheme="minorHAnsi"/>
+          <w:color w:val="auto"/>
+          <w:sz w:val="24"/>
+          <w:szCs w:val="24"/>
+          <w:lang w:val="en-US"/>
+        </w:rPr>
+        <w:tab/>
+      </w:r>
+      <w:r>
+        <w:rPr>
+          <w:rFonts w:asciiTheme="minorHAnsi" w:hAnsiTheme="minorHAnsi" w:cstheme="minorHAnsi"/>
+          <w:color w:val="auto"/>
+          <w:sz w:val="24"/>
+          <w:szCs w:val="24"/>
+          <w:lang w:val="en-US"/>
+        </w:rPr>
+        <w:t>Managing IAAA in Windows</w:t>
+      </w:r>
+      <w:bookmarkEnd w:id="6"/>
+    </w:p>
+    <w:p>
+      <w:pPr>
+        <w:spacing w:line="360" w:lineRule="auto"/>
+        <w:jc w:val="both"/>
+        <w:rPr>
+          <w:sz w:val="24"/>
+          <w:szCs w:val="24"/>
+          <w:lang w:val="en-US"/>
+        </w:rPr>
+      </w:pPr>
+      <w:r>
+        <w:rPr>
+          <w:sz w:val="24"/>
+          <w:szCs w:val="24"/>
+          <w:lang w:val="en-US"/>
+        </w:rPr>
+        <w:tab/>
+        <w:t>Learning this topic helped me understand how Windows OS implements Identification, Authentication, Authorization, and Accountability (IAAA) to manage access and security</w:t>
+      </w:r>
+      <w:r>
+        <w:rPr>
+          <w:sz w:val="24"/>
+          <w:szCs w:val="24"/>
+          <w:lang w:val="en-US"/>
+        </w:rPr>
+        <w:t xml:space="preserve">. </w:t>
+      </w:r>
+      <w:r>
+        <w:rPr>
+          <w:sz w:val="24"/>
+          <w:szCs w:val="24"/>
+          <w:lang w:val="en-US"/>
+        </w:rPr>
+        <w:t xml:space="preserve">I gained insight into how Windows handle </w:t>
+      </w:r>
+      <w:r>
+        <w:rPr>
+          <w:sz w:val="24"/>
+          <w:szCs w:val="24"/>
+          <w:lang w:val="en-US"/>
+        </w:rPr>
+        <w:t xml:space="preserve">Access Control List (ACL), </w:t>
+      </w:r>
+      <w:r>
+        <w:rPr>
+          <w:sz w:val="24"/>
+          <w:szCs w:val="24"/>
+          <w:lang w:val="en-US"/>
+        </w:rPr>
+        <w:t>permissions</w:t>
+      </w:r>
+      <w:r>
+        <w:rPr>
+          <w:sz w:val="24"/>
+          <w:szCs w:val="24"/>
+          <w:lang w:val="en-US"/>
+        </w:rPr>
+        <w:t>,</w:t>
+      </w:r>
+      <w:r>
+        <w:rPr>
+          <w:sz w:val="24"/>
+          <w:szCs w:val="24"/>
+          <w:lang w:val="en-US"/>
+        </w:rPr>
+        <w:t xml:space="preserve"> and user</w:t>
+      </w:r>
+      <w:r>
+        <w:rPr>
+          <w:sz w:val="24"/>
+          <w:szCs w:val="24"/>
+          <w:lang w:val="en-US"/>
+        </w:rPr>
+        <w:t xml:space="preserve"> accounts</w:t>
+      </w:r>
+      <w:r>
+        <w:rPr>
+          <w:sz w:val="24"/>
+          <w:szCs w:val="24"/>
+          <w:lang w:val="en-US"/>
+        </w:rPr>
+        <w:t xml:space="preserve"> </w:t>
+      </w:r>
+      <w:r>
+        <w:rPr>
+          <w:sz w:val="24"/>
+          <w:szCs w:val="24"/>
+          <w:lang w:val="en-US"/>
+        </w:rPr>
+        <w:t xml:space="preserve">using tools such as Active Directory, </w:t>
+      </w:r>
+      <w:r>
+        <w:rPr>
+          <w:sz w:val="24"/>
+          <w:szCs w:val="24"/>
+          <w:lang w:val="en-US"/>
+        </w:rPr>
+        <w:t xml:space="preserve">NTFS </w:t>
+      </w:r>
+      <w:r>
+        <w:rPr>
+          <w:sz w:val="24"/>
+          <w:szCs w:val="24"/>
+          <w:lang w:val="en-US"/>
+        </w:rPr>
+        <w:t>and</w:t>
+      </w:r>
+      <w:r>
+        <w:rPr>
+          <w:sz w:val="24"/>
+          <w:szCs w:val="24"/>
+          <w:lang w:val="en-US"/>
+        </w:rPr>
+        <w:t xml:space="preserve"> </w:t>
+      </w:r>
+      <w:r>
+        <w:rPr>
+          <w:sz w:val="24"/>
+          <w:szCs w:val="24"/>
+          <w:lang w:val="en-US"/>
+        </w:rPr>
+        <w:t xml:space="preserve">Group Policy. </w:t>
+      </w:r>
+      <w:r>
+        <w:rPr>
+          <w:sz w:val="24"/>
+          <w:szCs w:val="24"/>
+          <w:lang w:val="en-US"/>
+        </w:rPr>
+        <w:t>Understanding these thi</w:t>
+      </w:r>
+      <w:r>
+        <w:rPr>
+          <w:sz w:val="24"/>
+          <w:szCs w:val="24"/>
+          <w:lang w:val="en-US"/>
+        </w:rPr>
+        <w:t>n</w:t>
+      </w:r>
+      <w:r>
+        <w:rPr>
+          <w:sz w:val="24"/>
+          <w:szCs w:val="24"/>
+          <w:lang w:val="en-US"/>
+        </w:rPr>
+        <w:t>gs</w:t>
+      </w:r>
+      <w:r>
+        <w:rPr>
+          <w:sz w:val="24"/>
+          <w:szCs w:val="24"/>
+          <w:lang w:val="en-US"/>
+        </w:rPr>
+        <w:t xml:space="preserve"> made it clear how Windows systems enforce who can log in, what they can access, and how activities are tracked. This knowledge helped me connect cybersecurity concepts with practical configurations used in workplaces every day.</w:t>
+      </w:r>
+    </w:p>
+    <w:p>
+      <w:pPr>
+        <w:spacing w:line="360" w:lineRule="auto"/>
+        <w:jc w:val="both"/>
+        <w:rPr>
+          <w:sz w:val="24"/>
+          <w:szCs w:val="24"/>
+          <w:lang w:val="en-US"/>
+        </w:rPr>
+      </w:pPr>
+      <w:r>
+        <w:rPr>
+          <w:sz w:val="24"/>
+          <w:szCs w:val="24"/>
+          <w:lang w:val="en-US"/>
+        </w:rPr>
+        <w:tab/>
+        <w:t xml:space="preserve">My critical review about this </w:t>
+      </w:r>
+      <w:r>
+        <w:rPr>
+          <w:sz w:val="24"/>
+          <w:szCs w:val="24"/>
+          <w:lang w:val="en-US"/>
+        </w:rPr>
+        <w:t>lesson</w:t>
+      </w:r>
+      <w:r>
+        <w:rPr>
+          <w:sz w:val="24"/>
+          <w:szCs w:val="24"/>
+          <w:lang w:val="en-US"/>
+        </w:rPr>
+        <w:t xml:space="preserve"> would highlight the benefits of managing IAAA in Windows, rather th</w:t>
+      </w:r>
+      <w:r>
+        <w:rPr>
+          <w:sz w:val="24"/>
+          <w:szCs w:val="24"/>
+          <w:lang w:val="en-US"/>
+        </w:rPr>
+        <w:t>a</w:t>
+      </w:r>
+      <w:r>
+        <w:rPr>
+          <w:sz w:val="24"/>
+          <w:szCs w:val="24"/>
+          <w:lang w:val="en-US"/>
+        </w:rPr>
+        <w:t>n the negative</w:t>
+      </w:r>
+      <w:r>
+        <w:rPr>
+          <w:sz w:val="24"/>
+          <w:szCs w:val="24"/>
+          <w:lang w:val="en-US"/>
+        </w:rPr>
+        <w:t xml:space="preserve"> effects. Reason being is because IAAA is a core security practice and essential for protecting data and systems. Seeing negative effects are not from managing IAAA itself, but from misconfiguration or improper implementation, which can lead to security vulnerabilities and potential service disruption. With the implementation of IAAA principles effectively,</w:t>
+      </w:r>
+      <w:r>
+        <w:rPr>
+          <w:sz w:val="24"/>
+          <w:szCs w:val="24"/>
+          <w:lang w:val="en-US"/>
+        </w:rPr>
+        <w:t xml:space="preserve"> organizations can enforce robust access controls, ensure compliance with regulations, and prevent malicious activity.</w:t>
+      </w:r>
+    </w:p>
+    <w:p>
+      <w:pPr>
+        <w:spacing w:line="360" w:lineRule="auto"/>
+        <w:jc w:val="both"/>
+        <w:rPr>
+          <w:sz w:val="24"/>
+          <w:szCs w:val="24"/>
+        </w:rPr>
+      </w:pPr>
+      <w:r>
+        <w:rPr>
+          <w:sz w:val="24"/>
+          <w:szCs w:val="24"/>
+          <w:lang w:val="en-US"/>
+        </w:rPr>
+        <w:tab/>
+      </w:r>
+      <w:r>
+        <w:rPr>
+          <w:sz w:val="24"/>
+          <w:szCs w:val="24"/>
+        </w:rPr>
+        <w:t xml:space="preserve">Finally, by </w:t>
+      </w:r>
+      <w:r>
+        <w:rPr>
+          <w:sz w:val="24"/>
+          <w:szCs w:val="24"/>
+        </w:rPr>
+        <w:t>leveraging Windows IAAA features effectively, organizations can improve security, maintain regulatory compliance, and enhance operational efficiency. Understanding how to manage IAAA in Windows is essential for anyone working in system administration or cybersecurity.</w:t>
+      </w:r>
+    </w:p>
+    <w:p>
+      <w:pPr>
+        <w:spacing w:line="360" w:lineRule="auto"/>
+        <w:jc w:val="both"/>
+        <w:rPr>
+          <w:sz w:val="24"/>
+          <w:szCs w:val="24"/>
+        </w:rPr>
+      </w:pPr>
+    </w:p>
+    <w:p>
+      <w:pPr>
+        <w:spacing w:line="360" w:lineRule="auto"/>
+        <w:jc w:val="both"/>
+        <w:rPr>
+          <w:sz w:val="24"/>
+          <w:szCs w:val="24"/>
+          <w:lang w:val="en-US"/>
+        </w:rPr>
+      </w:pPr>
     </w:p>
     <w:p>
       <w:pPr>
@@ -3708,132 +4460,8 @@
           <w:lang w:val="en-US"/>
         </w:rPr>
       </w:pPr>
-      <w:bookmarkStart w:id="6" w:name="_Toc213278811"/>
-      <w:r>
-        <w:rPr>
-          <w:rFonts w:asciiTheme="minorHAnsi" w:hAnsiTheme="minorHAnsi" w:cstheme="minorHAnsi"/>
-          <w:color w:val="auto"/>
-          <w:sz w:val="24"/>
-          <w:szCs w:val="24"/>
-          <w:lang w:val="en-US"/>
-        </w:rPr>
-        <w:t>4</w:t>
-      </w:r>
-      <w:r>
-        <w:rPr>
-          <w:rFonts w:asciiTheme="minorHAnsi" w:hAnsiTheme="minorHAnsi" w:cstheme="minorHAnsi"/>
-          <w:color w:val="auto"/>
-          <w:sz w:val="24"/>
-          <w:szCs w:val="24"/>
-          <w:lang w:val="en-US"/>
-        </w:rPr>
-        <w:t xml:space="preserve">.0 </w:t>
-      </w:r>
-      <w:r>
-        <w:rPr>
-          <w:rFonts w:asciiTheme="minorHAnsi" w:hAnsiTheme="minorHAnsi" w:cstheme="minorHAnsi"/>
-          <w:color w:val="auto"/>
-          <w:sz w:val="24"/>
-          <w:szCs w:val="24"/>
-          <w:lang w:val="en-US"/>
-        </w:rPr>
-        <w:tab/>
-      </w:r>
-      <w:r>
-        <w:rPr>
-          <w:rFonts w:asciiTheme="minorHAnsi" w:hAnsiTheme="minorHAnsi" w:cstheme="minorHAnsi"/>
-          <w:color w:val="auto"/>
-          <w:sz w:val="24"/>
-          <w:szCs w:val="24"/>
-          <w:lang w:val="en-US"/>
-        </w:rPr>
-        <w:t>Managing IAAA in Windows</w:t>
-      </w:r>
-      <w:bookmarkEnd w:id="6"/>
-    </w:p>
-    <w:p>
-      <w:pPr>
-        <w:spacing w:line="360" w:lineRule="auto"/>
-        <w:rPr>
-          <w:sz w:val="24"/>
-          <w:szCs w:val="24"/>
-          <w:lang w:val="en-US"/>
-        </w:rPr>
-      </w:pPr>
-    </w:p>
-    <w:p>
-      <w:pPr>
-        <w:spacing w:line="360" w:lineRule="auto"/>
-        <w:ind w:firstLine="720"/>
-        <w:rPr>
-          <w:sz w:val="24"/>
-          <w:szCs w:val="24"/>
-          <w:lang w:val="en-US"/>
-        </w:rPr>
-      </w:pPr>
-      <w:r>
-        <w:rPr>
-          <w:sz w:val="24"/>
-          <w:szCs w:val="24"/>
-        </w:rPr>
-        <w:t>While IPv4 has long been the internet's foundation due to its simplicity and the use of technologies like NAT to overcome address shortages, its established infrastructure presents significant inertia. Despite IPv6 offering a vastly larger address space and enhanced features, its adoption is hindered by a complex, costly, and time-consuming migration process, ensuring IPv4's continued relevance.</w:t>
-      </w:r>
-    </w:p>
-    <w:p>
-      <w:pPr>
-        <w:spacing w:line="360" w:lineRule="auto"/>
-        <w:rPr>
-          <w:sz w:val="24"/>
-          <w:szCs w:val="24"/>
-          <w:lang w:val="en-US"/>
-        </w:rPr>
-      </w:pPr>
-    </w:p>
-    <w:p>
-      <w:pPr>
-        <w:spacing w:line="360" w:lineRule="auto"/>
-        <w:rPr>
-          <w:sz w:val="24"/>
-          <w:szCs w:val="24"/>
-          <w:lang w:val="en-US"/>
-        </w:rPr>
-      </w:pPr>
-    </w:p>
-    <w:p>
-      <w:pPr>
-        <w:spacing w:line="360" w:lineRule="auto"/>
-        <w:rPr>
-          <w:sz w:val="24"/>
-          <w:szCs w:val="24"/>
-          <w:lang w:val="en-US"/>
-        </w:rPr>
-      </w:pPr>
-    </w:p>
-    <w:p>
-      <w:pPr>
-        <w:spacing w:line="360" w:lineRule="auto"/>
-        <w:rPr>
-          <w:sz w:val="24"/>
-          <w:szCs w:val="24"/>
-          <w:lang w:val="en-US"/>
-        </w:rPr>
-      </w:pPr>
-    </w:p>
-    <w:p>
-      <w:pPr>
-        <w:pStyle w:val="Heading2"/>
-        <w:spacing w:line="360" w:lineRule="auto"/>
-        <w:jc w:val="both"/>
-        <w:rPr>
-          <w:rFonts w:asciiTheme="minorHAnsi" w:hAnsiTheme="minorHAnsi" w:cstheme="minorHAnsi"/>
-          <w:color w:val="auto"/>
-          <w:sz w:val="24"/>
-          <w:szCs w:val="24"/>
-          <w:lang w:val="en-US"/>
-        </w:rPr>
-      </w:pPr>
       <w:bookmarkStart w:id="7" w:name="_Toc209136612"/>
-      <w:bookmarkStart w:id="8" w:name="_Toc213278812"/>
+      <w:bookmarkStart w:id="8" w:name="_Toc213355535"/>
       <w:r>
         <w:rPr>
           <w:rFonts w:asciiTheme="minorHAnsi" w:hAnsiTheme="minorHAnsi" w:cstheme="minorHAnsi"/>
@@ -3882,7 +4510,7 @@
         </w:rPr>
       </w:pPr>
       <w:bookmarkStart w:id="9" w:name="_Toc209136613"/>
-      <w:bookmarkStart w:id="10" w:name="_Toc213278813"/>
+      <w:bookmarkStart w:id="10" w:name="_Toc213355536"/>
       <w:r>
         <w:rPr>
           <w:rFonts w:asciiTheme="minorHAnsi" w:hAnsiTheme="minorHAnsi" w:cstheme="minorHAnsi"/>
@@ -3910,7 +4538,7 @@
         </w:rPr>
       </w:pPr>
       <w:bookmarkStart w:id="11" w:name="_Toc209136614"/>
-      <w:bookmarkStart w:id="12" w:name="_Toc213278814"/>
+      <w:bookmarkStart w:id="12" w:name="_Toc213355537"/>
       <w:r>
         <w:rPr>
           <w:rFonts w:asciiTheme="minorHAnsi" w:hAnsiTheme="minorHAnsi" w:cstheme="minorHAnsi"/>
@@ -3958,7 +4586,7 @@
         </w:rPr>
       </w:pPr>
       <w:bookmarkStart w:id="13" w:name="_Toc209136615"/>
-      <w:bookmarkStart w:id="14" w:name="_Toc213278815"/>
+      <w:bookmarkStart w:id="14" w:name="_Toc213355538"/>
       <w:r>
         <w:rPr>
           <w:rFonts w:asciiTheme="minorHAnsi" w:hAnsiTheme="minorHAnsi" w:cstheme="minorHAnsi"/>
@@ -4006,7 +4634,7 @@
         </w:rPr>
       </w:pPr>
       <w:bookmarkStart w:id="15" w:name="_Toc209136616"/>
-      <w:bookmarkStart w:id="16" w:name="_Toc213278816"/>
+      <w:bookmarkStart w:id="16" w:name="_Toc213355539"/>
       <w:r>
         <w:rPr>
           <w:rFonts w:asciiTheme="minorHAnsi" w:hAnsiTheme="minorHAnsi" w:cstheme="minorHAnsi"/>
@@ -4054,7 +4682,7 @@
         </w:rPr>
       </w:pPr>
       <w:bookmarkStart w:id="17" w:name="_Toc209136617"/>
-      <w:bookmarkStart w:id="18" w:name="_Toc213278817"/>
+      <w:bookmarkStart w:id="18" w:name="_Toc213355540"/>
       <w:r>
         <w:rPr>
           <w:rFonts w:asciiTheme="minorHAnsi" w:hAnsiTheme="minorHAnsi" w:cstheme="minorHAnsi"/>
@@ -4102,7 +4730,7 @@
         </w:rPr>
       </w:pPr>
       <w:bookmarkStart w:id="19" w:name="_Toc209136618"/>
-      <w:bookmarkStart w:id="20" w:name="_Toc213278818"/>
+      <w:bookmarkStart w:id="20" w:name="_Toc213355541"/>
       <w:r>
         <w:rPr>
           <w:rFonts w:asciiTheme="minorHAnsi" w:hAnsiTheme="minorHAnsi" w:cstheme="minorHAnsi"/>
@@ -4150,7 +4778,7 @@
         </w:rPr>
       </w:pPr>
       <w:bookmarkStart w:id="21" w:name="_Toc209136619"/>
-      <w:bookmarkStart w:id="22" w:name="_Toc213278819"/>
+      <w:bookmarkStart w:id="22" w:name="_Toc213355542"/>
       <w:r>
         <w:rPr>
           <w:rFonts w:asciiTheme="minorHAnsi" w:hAnsiTheme="minorHAnsi" w:cstheme="minorHAnsi"/>
@@ -4218,7 +4846,7 @@
         </w:rPr>
       </w:pPr>
       <w:bookmarkStart w:id="23" w:name="_Toc209136620"/>
-      <w:bookmarkStart w:id="24" w:name="_Toc213278820"/>
+      <w:bookmarkStart w:id="24" w:name="_Toc213355543"/>
       <w:r>
         <w:rPr>
           <w:rFonts w:asciiTheme="minorHAnsi" w:hAnsiTheme="minorHAnsi" w:cstheme="minorHAnsi"/>
@@ -4246,7 +4874,7 @@
         </w:rPr>
       </w:pPr>
       <w:bookmarkStart w:id="25" w:name="_Toc209136621"/>
-      <w:bookmarkStart w:id="26" w:name="_Toc213278821"/>
+      <w:bookmarkStart w:id="26" w:name="_Toc213355544"/>
       <w:r>
         <w:rPr>
           <w:rFonts w:asciiTheme="minorHAnsi" w:hAnsiTheme="minorHAnsi" w:cstheme="minorHAnsi"/>
@@ -4294,7 +4922,7 @@
         </w:rPr>
       </w:pPr>
       <w:bookmarkStart w:id="27" w:name="_Toc209136622"/>
-      <w:bookmarkStart w:id="28" w:name="_Toc213278822"/>
+      <w:bookmarkStart w:id="28" w:name="_Toc213355545"/>
       <w:r>
         <w:rPr>
           <w:rFonts w:asciiTheme="minorHAnsi" w:hAnsiTheme="minorHAnsi" w:cstheme="minorHAnsi"/>
@@ -4342,7 +4970,7 @@
         </w:rPr>
       </w:pPr>
       <w:bookmarkStart w:id="29" w:name="_Toc209136623"/>
-      <w:bookmarkStart w:id="30" w:name="_Toc213278823"/>
+      <w:bookmarkStart w:id="30" w:name="_Toc213355546"/>
       <w:r>
         <w:rPr>
           <w:rFonts w:asciiTheme="minorHAnsi" w:hAnsiTheme="minorHAnsi" w:cstheme="minorHAnsi"/>
@@ -4399,7 +5027,7 @@
           <w:lang w:val="en-US"/>
         </w:rPr>
       </w:pPr>
-      <w:bookmarkStart w:id="31" w:name="_Toc213278824"/>
+      <w:bookmarkStart w:id="31" w:name="_Toc213355547"/>
       <w:r>
         <w:rPr>
           <w:rFonts w:asciiTheme="minorHAnsi" w:hAnsiTheme="minorHAnsi" w:cstheme="minorHAnsi"/>
@@ -4501,7 +5129,7 @@
         </w:sectPr>
       </w:pPr>
     </w:p>
-    <w:bookmarkStart w:id="32" w:name="_Toc213278825" w:displacedByCustomXml="next"/>
+    <w:bookmarkStart w:id="32" w:name="_Toc213355548" w:displacedByCustomXml="next"/>
     <w:sdt>
       <w:sdtPr>
         <w:rPr>
@@ -4551,6 +5179,29 @@
               <w:r>
                 <w:fldChar w:fldCharType="separate"/>
               </w:r>
+              <w:r>
+                <w:rPr>
+                  <w:i/>
+                  <w:iCs/>
+                  <w:noProof/>
+                </w:rPr>
+                <w:t>Effective Strategies for Access Control and Permission Management in Sensitive Environments</w:t>
+              </w:r>
+              <w:r>
+                <w:rPr>
+                  <w:noProof/>
+                </w:rPr>
+                <w:t>. (2024, July 29). Retrieved from PVML: https://pvml.com/blog/effective-strategies-for-access-control-and-permission-management-in-sensitive-environments/#:~:text=and%20updated%20regularly.-,4.,such%20as%20RBAC%20and%20ABAC.</w:t>
+              </w:r>
+            </w:p>
+            <w:p>
+              <w:pPr>
+                <w:pStyle w:val="Bibliography"/>
+                <w:ind w:left="720" w:hanging="720"/>
+                <w:rPr>
+                  <w:noProof/>
+                </w:rPr>
+              </w:pPr>
               <w:r>
                 <w:rPr>
                   <w:i/>
@@ -6440,11 +7091,23 @@
     <b:URL>https://sysgen.ca/the-importance-of-phishing-resistant-multi-factor-authentication-mfa/</b:URL>
     <b:RefOrder>2</b:RefOrder>
   </b:Source>
+  <b:Source>
+    <b:Tag>Eff24</b:Tag>
+    <b:SourceType>InternetSite</b:SourceType>
+    <b:Guid>{7EEA58C7-1ED7-4E53-9CBE-915F1682DD15}</b:Guid>
+    <b:Title>Effective Strategies for Access Control and Permission Management in Sensitive Environments</b:Title>
+    <b:InternetSiteTitle>PVML</b:InternetSiteTitle>
+    <b:Year>2024</b:Year>
+    <b:Month>July</b:Month>
+    <b:Day>29</b:Day>
+    <b:URL>https://pvml.com/blog/effective-strategies-for-access-control-and-permission-management-in-sensitive-environments/#:~:text=and%20updated%20regularly.-,4.,such%20as%20RBAC%20and%20ABAC.</b:URL>
+    <b:RefOrder>3</b:RefOrder>
+  </b:Source>
 </b:Sources>
 </file>
 
 <file path=customXml/itemProps1.xml><?xml version="1.0" encoding="utf-8"?>
-<ds:datastoreItem xmlns:ds="http://schemas.openxmlformats.org/officeDocument/2006/customXml" ds:itemID="{5104970E-FB3E-40AF-B904-5456CA703E7F}">
+<ds:datastoreItem xmlns:ds="http://schemas.openxmlformats.org/officeDocument/2006/customXml" ds:itemID="{71ED9767-EE93-409C-AFDC-9B44741BD5A1}">
   <ds:schemaRefs>
     <ds:schemaRef ds:uri="http://schemas.openxmlformats.org/officeDocument/2006/bibliography"/>
   </ds:schemaRefs>

</xml_diff>

<commit_message>
3030 portfolio IN PROGRESS
</commit_message>
<xml_diff>
--- a/Fall 2025/CYBR3030 Identity Management/Course Assessments/Portfolio Assignment/Portfolio Assignment - Arr Domingo v2.docx
+++ b/Fall 2025/CYBR3030 Identity Management/Course Assessments/Portfolio Assignment/Portfolio Assignment - Arr Domingo v2.docx
@@ -5485,15 +5485,7 @@
           <w:szCs w:val="24"/>
           <w:lang w:val="en-US"/>
         </w:rPr>
-        <w:t xml:space="preserve">Learning this topic </w:t>
-      </w:r>
-      <w:r>
-        <w:rPr>
-          <w:sz w:val="24"/>
-          <w:szCs w:val="24"/>
-          <w:lang w:val="en-US"/>
-        </w:rPr>
-        <w:t>helped me understan</w:t>
+        <w:t>Learning this topic helped me understan</w:t>
       </w:r>
       <w:r>
         <w:rPr>
@@ -5684,6 +5676,357 @@
     </w:p>
     <w:p>
       <w:pPr>
+        <w:spacing w:line="360" w:lineRule="auto"/>
+        <w:jc w:val="both"/>
+        <w:rPr>
+          <w:sz w:val="24"/>
+          <w:szCs w:val="24"/>
+        </w:rPr>
+      </w:pPr>
+      <w:r>
+        <w:rPr>
+          <w:sz w:val="24"/>
+          <w:szCs w:val="24"/>
+          <w:lang w:val="en-US"/>
+        </w:rPr>
+        <w:tab/>
+        <w:t xml:space="preserve">Learning this topic gave me an understanding </w:t>
+      </w:r>
+      <w:proofErr w:type="gramStart"/>
+      <w:r>
+        <w:rPr>
+          <w:sz w:val="24"/>
+          <w:szCs w:val="24"/>
+          <w:lang w:val="en-US"/>
+        </w:rPr>
+        <w:t>on</w:t>
+      </w:r>
+      <w:proofErr w:type="gramEnd"/>
+      <w:r>
+        <w:rPr>
+          <w:sz w:val="24"/>
+          <w:szCs w:val="24"/>
+          <w:lang w:val="en-US"/>
+        </w:rPr>
+        <w:t xml:space="preserve"> how </w:t>
+      </w:r>
+      <w:r>
+        <w:rPr>
+          <w:sz w:val="24"/>
+          <w:szCs w:val="24"/>
+        </w:rPr>
+        <w:t xml:space="preserve">organizations </w:t>
+      </w:r>
+      <w:r>
+        <w:rPr>
+          <w:sz w:val="24"/>
+          <w:szCs w:val="24"/>
+        </w:rPr>
+        <w:t>provide a unified framework for controlling and securing access to systems and data within an organization</w:t>
+      </w:r>
+      <w:r>
+        <w:rPr>
+          <w:sz w:val="24"/>
+          <w:szCs w:val="24"/>
+        </w:rPr>
+        <w:t xml:space="preserve">. </w:t>
+      </w:r>
+      <w:r>
+        <w:rPr>
+          <w:sz w:val="24"/>
+          <w:szCs w:val="24"/>
+        </w:rPr>
+        <w:t xml:space="preserve">The lesson </w:t>
+      </w:r>
+      <w:r>
+        <w:rPr>
+          <w:sz w:val="24"/>
+          <w:szCs w:val="24"/>
+        </w:rPr>
+        <w:t xml:space="preserve">outlined </w:t>
+      </w:r>
+      <w:r>
+        <w:rPr>
+          <w:sz w:val="24"/>
+          <w:szCs w:val="24"/>
+        </w:rPr>
+        <w:t>different</w:t>
+      </w:r>
+      <w:r>
+        <w:rPr>
+          <w:sz w:val="24"/>
+          <w:szCs w:val="24"/>
+        </w:rPr>
+        <w:t xml:space="preserve"> access control management</w:t>
+      </w:r>
+      <w:r>
+        <w:rPr>
+          <w:sz w:val="24"/>
+          <w:szCs w:val="24"/>
+        </w:rPr>
+        <w:t xml:space="preserve"> such as</w:t>
+      </w:r>
+      <w:r>
+        <w:t xml:space="preserve"> </w:t>
+      </w:r>
+      <w:r>
+        <w:rPr>
+          <w:sz w:val="24"/>
+          <w:szCs w:val="24"/>
+        </w:rPr>
+        <w:t>Discretionary Access Control (DAC), Mandatory Access Control (MAC), Role-Based Access Control (RBAC), Rule-Based Access Control, and Attribute-Based Access Control (ABAC)</w:t>
+      </w:r>
+      <w:r>
+        <w:rPr>
+          <w:sz w:val="24"/>
+          <w:szCs w:val="24"/>
+        </w:rPr>
+        <w:t>,</w:t>
+      </w:r>
+      <w:r>
+        <w:rPr>
+          <w:sz w:val="24"/>
+          <w:szCs w:val="24"/>
+        </w:rPr>
+        <w:t xml:space="preserve"> and highlight the importance of c</w:t>
+      </w:r>
+      <w:r>
+        <w:rPr>
+          <w:sz w:val="24"/>
+          <w:szCs w:val="24"/>
+        </w:rPr>
+        <w:t xml:space="preserve">entralized access control administration </w:t>
+      </w:r>
+      <w:r>
+        <w:rPr>
+          <w:sz w:val="24"/>
+          <w:szCs w:val="24"/>
+        </w:rPr>
+        <w:t xml:space="preserve">which </w:t>
+      </w:r>
+      <w:r>
+        <w:rPr>
+          <w:sz w:val="24"/>
+          <w:szCs w:val="24"/>
+        </w:rPr>
+        <w:t xml:space="preserve">ensures </w:t>
+      </w:r>
+      <w:r>
+        <w:rPr>
+          <w:sz w:val="24"/>
+          <w:szCs w:val="24"/>
+        </w:rPr>
+        <w:t xml:space="preserve">the </w:t>
+      </w:r>
+      <w:r>
+        <w:rPr>
+          <w:sz w:val="24"/>
+          <w:szCs w:val="24"/>
+        </w:rPr>
+        <w:t>consistency in enforcing security policies across the enterprise.</w:t>
+      </w:r>
+    </w:p>
+    <w:p>
+      <w:pPr>
+        <w:spacing w:line="360" w:lineRule="auto"/>
+        <w:jc w:val="both"/>
+        <w:rPr>
+          <w:sz w:val="24"/>
+          <w:szCs w:val="24"/>
+        </w:rPr>
+      </w:pPr>
+      <w:r>
+        <w:rPr>
+          <w:sz w:val="24"/>
+          <w:szCs w:val="24"/>
+        </w:rPr>
+        <w:tab/>
+      </w:r>
+      <w:r>
+        <w:rPr>
+          <w:sz w:val="24"/>
+          <w:szCs w:val="24"/>
+        </w:rPr>
+        <w:t xml:space="preserve">I realized however that implementing IAM and IDM comes with challenges. </w:t>
+      </w:r>
+      <w:r>
+        <w:rPr>
+          <w:sz w:val="24"/>
+          <w:szCs w:val="24"/>
+        </w:rPr>
+        <w:t>Challenges include managing orphan accounts, defining consistent business processes,</w:t>
+      </w:r>
+      <w:r>
+        <w:rPr>
+          <w:sz w:val="24"/>
+          <w:szCs w:val="24"/>
+        </w:rPr>
+        <w:t xml:space="preserve"> </w:t>
+      </w:r>
+      <w:r>
+        <w:rPr>
+          <w:sz w:val="24"/>
+          <w:szCs w:val="24"/>
+        </w:rPr>
+        <w:t>balancing security with user convenience</w:t>
+      </w:r>
+      <w:r>
+        <w:rPr>
+          <w:sz w:val="24"/>
+          <w:szCs w:val="24"/>
+        </w:rPr>
+        <w:t xml:space="preserve">, and lack of vendor support. </w:t>
+      </w:r>
+      <w:r>
+        <w:rPr>
+          <w:sz w:val="24"/>
+          <w:szCs w:val="24"/>
+        </w:rPr>
+        <w:t xml:space="preserve">I found it interesting but also complex to understand how organizations must carefully </w:t>
+      </w:r>
+      <w:r>
+        <w:rPr>
+          <w:sz w:val="24"/>
+          <w:szCs w:val="24"/>
+        </w:rPr>
+        <w:t>pla</w:t>
+      </w:r>
+      <w:r>
+        <w:rPr>
+          <w:sz w:val="24"/>
+          <w:szCs w:val="24"/>
+        </w:rPr>
+        <w:t>n</w:t>
+      </w:r>
+      <w:r>
+        <w:rPr>
+          <w:sz w:val="24"/>
+          <w:szCs w:val="24"/>
+        </w:rPr>
+        <w:t xml:space="preserve"> and maint</w:t>
+      </w:r>
+      <w:r>
+        <w:rPr>
+          <w:sz w:val="24"/>
+          <w:szCs w:val="24"/>
+        </w:rPr>
+        <w:t>ain</w:t>
+      </w:r>
+      <w:r>
+        <w:rPr>
+          <w:sz w:val="24"/>
+          <w:szCs w:val="24"/>
+        </w:rPr>
+        <w:t xml:space="preserve"> to prevent privilege creep or policy conflicts</w:t>
+      </w:r>
+      <w:r>
+        <w:rPr>
+          <w:sz w:val="24"/>
+          <w:szCs w:val="24"/>
+        </w:rPr>
+        <w:t xml:space="preserve">. </w:t>
+      </w:r>
+      <w:r>
+        <w:rPr>
+          <w:sz w:val="24"/>
+          <w:szCs w:val="24"/>
+        </w:rPr>
+        <w:t xml:space="preserve">Despite these limitations, IAM remains critical for protecting assets in modern </w:t>
+      </w:r>
+      <w:r>
+        <w:rPr>
+          <w:sz w:val="24"/>
+          <w:szCs w:val="24"/>
+        </w:rPr>
+        <w:lastRenderedPageBreak/>
+        <w:t>hybrid environments where identities and access requests span multiple systems, networks, and cloud services.</w:t>
+      </w:r>
+    </w:p>
+    <w:p>
+      <w:pPr>
+        <w:spacing w:line="360" w:lineRule="auto"/>
+        <w:jc w:val="both"/>
+        <w:rPr>
+          <w:sz w:val="24"/>
+          <w:szCs w:val="24"/>
+        </w:rPr>
+      </w:pPr>
+      <w:r>
+        <w:rPr>
+          <w:sz w:val="24"/>
+          <w:szCs w:val="24"/>
+        </w:rPr>
+        <w:tab/>
+        <w:t xml:space="preserve">Implementation of IAM and IDM can </w:t>
+      </w:r>
+      <w:r>
+        <w:rPr>
+          <w:sz w:val="24"/>
+          <w:szCs w:val="24"/>
+        </w:rPr>
+        <w:t xml:space="preserve">greatly benefit those organizations through automation and continuous monitoring. Using role-based and attribute-based control </w:t>
+      </w:r>
+      <w:r>
+        <w:rPr>
+          <w:sz w:val="24"/>
+          <w:szCs w:val="24"/>
+        </w:rPr>
+        <w:t>helps ensure that users only receive access appropriate to their roles and contexts.</w:t>
+      </w:r>
+      <w:r>
+        <w:rPr>
+          <w:sz w:val="24"/>
+          <w:szCs w:val="24"/>
+        </w:rPr>
+        <w:t xml:space="preserve"> </w:t>
+      </w:r>
+      <w:r>
+        <w:rPr>
+          <w:sz w:val="24"/>
+          <w:szCs w:val="24"/>
+        </w:rPr>
+        <w:t>Incorporating modern IAM standards</w:t>
+      </w:r>
+      <w:r>
+        <w:rPr>
+          <w:sz w:val="24"/>
+          <w:szCs w:val="24"/>
+        </w:rPr>
+        <w:t xml:space="preserve"> a</w:t>
+      </w:r>
+      <w:r>
+        <w:rPr>
+          <w:sz w:val="24"/>
+          <w:szCs w:val="24"/>
+        </w:rPr>
+        <w:t>long with Multi-Factor Authentication (MFA), further strengthens access security.</w:t>
+      </w:r>
+      <w:r>
+        <w:rPr>
+          <w:sz w:val="24"/>
+          <w:szCs w:val="24"/>
+        </w:rPr>
+        <w:t xml:space="preserve"> </w:t>
+      </w:r>
+      <w:r>
+        <w:rPr>
+          <w:sz w:val="24"/>
+          <w:szCs w:val="24"/>
+        </w:rPr>
+        <w:t>As organizations continue to adopt cloud technologies and remote work, a well-implemented IAM framework not only safeguards critical systems but also enhances operational agility and trust. Understanding how integrated IAM and IDM work is therefore essential for building secure, scalable, and adaptive enterprise environments.</w:t>
+      </w:r>
+    </w:p>
+    <w:p>
+      <w:pPr>
+        <w:spacing w:line="360" w:lineRule="auto"/>
+        <w:jc w:val="both"/>
+        <w:rPr>
+          <w:lang w:val="en-US"/>
+        </w:rPr>
+      </w:pPr>
+    </w:p>
+    <w:p>
+      <w:pPr>
         <w:pStyle w:val="Heading2"/>
         <w:spacing w:line="360" w:lineRule="auto"/>
         <w:jc w:val="both"/>
@@ -5692,7 +6035,6 @@
           <w:color w:val="auto"/>
           <w:sz w:val="24"/>
           <w:szCs w:val="24"/>
-          <w:lang w:val="en-US"/>
         </w:rPr>
       </w:pPr>
       <w:bookmarkStart w:id="19" w:name="_Toc209136618"/>
@@ -5703,6 +6045,7 @@
           <w:color w:val="auto"/>
           <w:sz w:val="24"/>
           <w:szCs w:val="24"/>
+          <w:highlight w:val="yellow"/>
           <w:lang w:val="en-US"/>
         </w:rPr>
         <w:t xml:space="preserve">10.0 </w:t>
@@ -5713,6 +6056,7 @@
           <w:color w:val="auto"/>
           <w:sz w:val="24"/>
           <w:szCs w:val="24"/>
+          <w:highlight w:val="yellow"/>
           <w:lang w:val="en-US"/>
         </w:rPr>
         <w:tab/>
@@ -5723,12 +6067,126 @@
           <w:color w:val="auto"/>
           <w:sz w:val="24"/>
           <w:szCs w:val="24"/>
+          <w:highlight w:val="yellow"/>
           <w:lang w:val="en-US"/>
         </w:rPr>
         <w:t>Applying Access Management &amp; IDM</w:t>
       </w:r>
       <w:bookmarkEnd w:id="19"/>
       <w:bookmarkEnd w:id="20"/>
+    </w:p>
+    <w:p>
+      <w:pPr>
+        <w:spacing w:line="360" w:lineRule="auto"/>
+        <w:ind w:firstLine="720"/>
+        <w:jc w:val="both"/>
+        <w:rPr>
+          <w:sz w:val="24"/>
+          <w:szCs w:val="24"/>
+          <w:lang w:val="en-US"/>
+        </w:rPr>
+      </w:pPr>
+      <w:r>
+        <w:rPr>
+          <w:sz w:val="24"/>
+          <w:szCs w:val="24"/>
+          <w:lang w:val="en-US"/>
+        </w:rPr>
+        <w:t xml:space="preserve">I learned that Access Management ensures only authorized users can access resources, while IDM integrates with directory services to streamline processes, improve productivity, and maintain compliance. Key concepts included Role-Based Access Control (RBAC), Access Control Lists (ACLs), and system-specific tools like BitLocker for Windows and </w:t>
+      </w:r>
+      <w:proofErr w:type="spellStart"/>
+      <w:r>
+        <w:rPr>
+          <w:sz w:val="24"/>
+          <w:szCs w:val="24"/>
+          <w:lang w:val="en-US"/>
+        </w:rPr>
+        <w:t>SELinux</w:t>
+      </w:r>
+      <w:proofErr w:type="spellEnd"/>
+      <w:r>
+        <w:rPr>
+          <w:sz w:val="24"/>
+          <w:szCs w:val="24"/>
+          <w:lang w:val="en-US"/>
+        </w:rPr>
+        <w:t xml:space="preserve"> for Linux. Understanding these principles clarified how IAM reduces risks and supports operational efficiency across different platforms.</w:t>
+      </w:r>
+    </w:p>
+    <w:p>
+      <w:pPr>
+        <w:spacing w:line="360" w:lineRule="auto"/>
+        <w:ind w:firstLine="720"/>
+        <w:jc w:val="both"/>
+        <w:rPr>
+          <w:sz w:val="24"/>
+          <w:szCs w:val="24"/>
+          <w:lang w:val="en-US"/>
+        </w:rPr>
+      </w:pPr>
+      <w:r>
+        <w:rPr>
+          <w:sz w:val="24"/>
+          <w:szCs w:val="24"/>
+          <w:lang w:val="en-US"/>
+        </w:rPr>
+        <w:t xml:space="preserve">The discussion highlighted several strengths, such as providing clear comparisons between Windows and Linux implementations and emphasizing compliance benefits. RBAC stood out as an effective way to simplify permission management. However, challenges remain, including the complexity of configuring </w:t>
+      </w:r>
+      <w:proofErr w:type="spellStart"/>
+      <w:r>
+        <w:rPr>
+          <w:sz w:val="24"/>
+          <w:szCs w:val="24"/>
+          <w:lang w:val="en-US"/>
+        </w:rPr>
+        <w:t>SELinux</w:t>
+      </w:r>
+      <w:proofErr w:type="spellEnd"/>
+      <w:r>
+        <w:rPr>
+          <w:sz w:val="24"/>
+          <w:szCs w:val="24"/>
+          <w:lang w:val="en-US"/>
+        </w:rPr>
+        <w:t xml:space="preserve"> and managing Group Policy in large environments. Despite these hurdles, IAM is essential for safeguarding sensitive data, preventing unauthorized access, and ensuring regulatory compliance. Its importance grows in organizations with mixed operating systems, where consistent access policies are critical to avoid security gaps.</w:t>
+      </w:r>
+    </w:p>
+    <w:p>
+      <w:pPr>
+        <w:spacing w:line="360" w:lineRule="auto"/>
+        <w:ind w:firstLine="720"/>
+        <w:jc w:val="both"/>
+        <w:rPr>
+          <w:sz w:val="24"/>
+          <w:szCs w:val="24"/>
+          <w:lang w:val="en-US"/>
+        </w:rPr>
+      </w:pPr>
+      <w:r>
+        <w:rPr>
+          <w:sz w:val="24"/>
+          <w:szCs w:val="24"/>
+          <w:lang w:val="en-US"/>
+        </w:rPr>
+        <w:t xml:space="preserve">One concept with significant organizational impact is RBAC. Implementing RBAC can reduce administrative overhead by assigning permissions based on roles rather than individuals, </w:t>
+      </w:r>
+      <w:r>
+        <w:rPr>
+          <w:sz w:val="24"/>
+          <w:szCs w:val="24"/>
+          <w:lang w:val="en-US"/>
+        </w:rPr>
+        <w:lastRenderedPageBreak/>
+        <w:t>improving security through least privilege principles, and simplifying audits for compliance. For example, applying RBAC across Windows and Linux systems would standardize access management, minimize errors, and strengthen the organization’s security posture. This approach not only enhances operational efficiency but also supports long-term scalability and regulatory adherence.</w:t>
+      </w:r>
+    </w:p>
+    <w:p>
+      <w:pPr>
+        <w:spacing w:line="360" w:lineRule="auto"/>
+        <w:rPr>
+          <w:lang w:val="en-US"/>
+        </w:rPr>
+      </w:pPr>
     </w:p>
     <w:p>
       <w:pPr>
@@ -5751,6 +6209,7 @@
           <w:color w:val="auto"/>
           <w:sz w:val="24"/>
           <w:szCs w:val="24"/>
+          <w:highlight w:val="yellow"/>
           <w:lang w:val="en-US"/>
         </w:rPr>
         <w:t>1</w:t>
@@ -5761,6 +6220,7 @@
           <w:color w:val="auto"/>
           <w:sz w:val="24"/>
           <w:szCs w:val="24"/>
+          <w:highlight w:val="yellow"/>
           <w:lang w:val="en-US"/>
         </w:rPr>
         <w:t>1</w:t>
@@ -5771,6 +6231,7 @@
           <w:color w:val="auto"/>
           <w:sz w:val="24"/>
           <w:szCs w:val="24"/>
+          <w:highlight w:val="yellow"/>
           <w:lang w:val="en-US"/>
         </w:rPr>
         <w:t xml:space="preserve">.0 </w:t>
@@ -5781,6 +6242,7 @@
           <w:color w:val="auto"/>
           <w:sz w:val="24"/>
           <w:szCs w:val="24"/>
+          <w:highlight w:val="yellow"/>
           <w:lang w:val="en-US"/>
         </w:rPr>
         <w:tab/>
@@ -5791,12 +6253,147 @@
           <w:color w:val="auto"/>
           <w:sz w:val="24"/>
           <w:szCs w:val="24"/>
+          <w:highlight w:val="yellow"/>
           <w:lang w:val="en-US"/>
         </w:rPr>
         <w:t>Network Authentication &amp; Access Protocol</w:t>
       </w:r>
       <w:bookmarkEnd w:id="21"/>
       <w:bookmarkEnd w:id="22"/>
+    </w:p>
+    <w:p>
+      <w:pPr>
+        <w:spacing w:line="360" w:lineRule="auto"/>
+        <w:jc w:val="both"/>
+        <w:rPr>
+          <w:sz w:val="24"/>
+          <w:szCs w:val="24"/>
+          <w:lang w:val="en-US"/>
+        </w:rPr>
+      </w:pPr>
+      <w:r>
+        <w:rPr>
+          <w:sz w:val="24"/>
+          <w:szCs w:val="24"/>
+          <w:lang w:val="en-US"/>
+        </w:rPr>
+        <w:tab/>
+        <w:t xml:space="preserve">In this </w:t>
+      </w:r>
+      <w:r>
+        <w:rPr>
+          <w:sz w:val="24"/>
+          <w:szCs w:val="24"/>
+          <w:lang w:val="en-US"/>
+        </w:rPr>
+        <w:t>t</w:t>
+      </w:r>
+      <w:r>
+        <w:rPr>
+          <w:sz w:val="24"/>
+          <w:szCs w:val="24"/>
+          <w:lang w:val="en-US"/>
+        </w:rPr>
+        <w:t>opic, I learned</w:t>
+      </w:r>
+      <w:r>
+        <w:rPr>
+          <w:sz w:val="24"/>
+          <w:szCs w:val="24"/>
+          <w:lang w:val="en-US"/>
+        </w:rPr>
+        <w:t xml:space="preserve"> </w:t>
+      </w:r>
+      <w:r>
+        <w:rPr>
+          <w:sz w:val="24"/>
+          <w:szCs w:val="24"/>
+          <w:lang w:val="en-US"/>
+        </w:rPr>
+        <w:t>that SSO simplifies user experience by allowing one set of credentials for multiple resources, though it introduces a single point of failure if compromised. Kerberos emerged as the de facto protocol for secure network authentication, using symmetric encryption and ticket-based access to avoid transmitting passwords over the network. Additionally, identity federation and standards like SAML enable cross-domain authentication, supporting modern cloud and multi-domain environments.</w:t>
+      </w:r>
+    </w:p>
+    <w:p>
+      <w:pPr>
+        <w:spacing w:line="360" w:lineRule="auto"/>
+        <w:jc w:val="both"/>
+        <w:rPr>
+          <w:sz w:val="24"/>
+          <w:szCs w:val="24"/>
+          <w:lang w:val="en-US"/>
+        </w:rPr>
+      </w:pPr>
+      <w:r>
+        <w:rPr>
+          <w:sz w:val="24"/>
+          <w:szCs w:val="24"/>
+          <w:lang w:val="en-US"/>
+        </w:rPr>
+        <w:tab/>
+      </w:r>
+      <w:r>
+        <w:rPr>
+          <w:sz w:val="24"/>
+          <w:szCs w:val="24"/>
+          <w:lang w:val="en-US"/>
+        </w:rPr>
+        <w:t>The lesson provided strong insights into the benefits and limitations of these protocols. SSO and Kerberos improve security and reduce administrative overhead, but both have weaknesses: SSO creates a high-risk failure point, and Kerberos depends on synchronized clocks and can be vulnerable to dictionary attacks. Federated identity systems enhance interoperability but rely heavily on trust between domains and secure transport protocols like TLS. Despite these challenges, these technologies are vital for organizations adopting hybrid or cloud-based infrastructures, as they ensure seamless authentication while maintaining compliance and user convenience.</w:t>
+      </w:r>
+    </w:p>
+    <w:p>
+      <w:pPr>
+        <w:spacing w:line="360" w:lineRule="auto"/>
+        <w:jc w:val="both"/>
+        <w:rPr>
+          <w:sz w:val="24"/>
+          <w:szCs w:val="24"/>
+          <w:lang w:val="en-US"/>
+        </w:rPr>
+      </w:pPr>
+      <w:r>
+        <w:rPr>
+          <w:sz w:val="24"/>
+          <w:szCs w:val="24"/>
+          <w:lang w:val="en-US"/>
+        </w:rPr>
+        <w:tab/>
+      </w:r>
+      <w:r>
+        <w:rPr>
+          <w:sz w:val="24"/>
+          <w:szCs w:val="24"/>
+          <w:lang w:val="en-US"/>
+        </w:rPr>
+        <w:t xml:space="preserve">Implementing Federated Identity Management with SAML can significantly benefit organizations by enabling secure, centralized authentication across multiple applications and domains. This approach reduces password fatigue, improves user productivity, and supports scalability for cloud services. For example, integrating SAML-based SSO </w:t>
+      </w:r>
+      <w:proofErr w:type="gramStart"/>
+      <w:r>
+        <w:rPr>
+          <w:sz w:val="24"/>
+          <w:szCs w:val="24"/>
+          <w:lang w:val="en-US"/>
+        </w:rPr>
+        <w:t>in</w:t>
+      </w:r>
+      <w:proofErr w:type="gramEnd"/>
+      <w:r>
+        <w:rPr>
+          <w:sz w:val="24"/>
+          <w:szCs w:val="24"/>
+          <w:lang w:val="en-US"/>
+        </w:rPr>
+        <w:t xml:space="preserve"> enterprise applications would streamline access for employees while reducing helpdesk costs associated with password resets. Combined with Kerberos for internal network authentication, this layered strategy strengthens security posture and enhances operational efficiency.</w:t>
+      </w:r>
+    </w:p>
+    <w:p>
+      <w:pPr>
+        <w:spacing w:line="360" w:lineRule="auto"/>
+        <w:rPr>
+          <w:sz w:val="24"/>
+          <w:szCs w:val="24"/>
+          <w:lang w:val="en-US"/>
+        </w:rPr>
+      </w:pPr>
     </w:p>
     <w:p>
       <w:pPr>
@@ -5828,6 +6425,66 @@
     </w:p>
     <w:p>
       <w:pPr>
+        <w:spacing w:line="360" w:lineRule="auto"/>
+        <w:jc w:val="both"/>
+        <w:rPr>
+          <w:sz w:val="24"/>
+          <w:szCs w:val="24"/>
+          <w:lang w:val="en-US"/>
+        </w:rPr>
+      </w:pPr>
+      <w:r>
+        <w:rPr>
+          <w:lang w:val="en-US"/>
+        </w:rPr>
+        <w:tab/>
+      </w:r>
+      <w:r>
+        <w:rPr>
+          <w:sz w:val="24"/>
+          <w:szCs w:val="24"/>
+          <w:lang w:val="en-US"/>
+        </w:rPr>
+        <w:t xml:space="preserve">It is the </w:t>
+      </w:r>
+      <w:r>
+        <w:rPr>
+          <w:sz w:val="24"/>
+          <w:szCs w:val="24"/>
+          <w:lang w:val="en-US"/>
+        </w:rPr>
+        <w:t>framework, policies, processes, and procedures established to ensure proper</w:t>
+      </w:r>
+      <w:r>
+        <w:rPr>
+          <w:sz w:val="24"/>
+          <w:szCs w:val="24"/>
+          <w:lang w:val="en-US"/>
+        </w:rPr>
+        <w:t xml:space="preserve"> </w:t>
+      </w:r>
+      <w:r>
+        <w:rPr>
+          <w:sz w:val="24"/>
+          <w:szCs w:val="24"/>
+          <w:lang w:val="en-US"/>
+        </w:rPr>
+        <w:t>management and control of Identity and Access Management (IAM) within an organization.</w:t>
+      </w:r>
+    </w:p>
+    <w:p>
+      <w:pPr>
+        <w:spacing w:line="360" w:lineRule="auto"/>
+        <w:jc w:val="both"/>
+        <w:rPr>
+          <w:sz w:val="24"/>
+          <w:szCs w:val="24"/>
+          <w:lang w:val="en-US"/>
+        </w:rPr>
+      </w:pPr>
+    </w:p>
+    <w:p>
+      <w:pPr>
         <w:pStyle w:val="Heading2"/>
         <w:spacing w:line="360" w:lineRule="auto"/>
         <w:jc w:val="both"/>
@@ -5876,6 +6533,27 @@
     </w:p>
     <w:p>
       <w:pPr>
+        <w:rPr>
+          <w:lang w:val="en-US"/>
+        </w:rPr>
+      </w:pPr>
+    </w:p>
+    <w:p>
+      <w:pPr>
+        <w:rPr>
+          <w:lang w:val="en-US"/>
+        </w:rPr>
+      </w:pPr>
+    </w:p>
+    <w:p>
+      <w:pPr>
+        <w:rPr>
+          <w:lang w:val="en-US"/>
+        </w:rPr>
+      </w:pPr>
+    </w:p>
+    <w:p>
+      <w:pPr>
         <w:pStyle w:val="Heading2"/>
         <w:spacing w:line="360" w:lineRule="auto"/>
         <w:jc w:val="both"/>
@@ -5921,6 +6599,20 @@
       </w:r>
       <w:bookmarkEnd w:id="27"/>
       <w:bookmarkEnd w:id="28"/>
+    </w:p>
+    <w:p>
+      <w:pPr>
+        <w:rPr>
+          <w:lang w:val="en-US"/>
+        </w:rPr>
+      </w:pPr>
+    </w:p>
+    <w:p>
+      <w:pPr>
+        <w:rPr>
+          <w:lang w:val="en-US"/>
+        </w:rPr>
+      </w:pPr>
     </w:p>
     <w:p>
       <w:pPr>
@@ -6251,6 +6943,35 @@
               </w:pPr>
               <w:r>
                 <w:rPr>
+                  <w:noProof/>
+                </w:rPr>
+                <w:t xml:space="preserve">Strom, D. (2024, May 7). </w:t>
+              </w:r>
+              <w:r>
+                <w:rPr>
+                  <w:i/>
+                  <w:iCs/>
+                  <w:noProof/>
+                </w:rPr>
+                <w:t>What is IAM? Identity and access management explained</w:t>
+              </w:r>
+              <w:r>
+                <w:rPr>
+                  <w:noProof/>
+                </w:rPr>
+                <w:t>. Retrieved from CSO: https://www.csoonline.com/article/518296/what-is-iam-identity-and-access-management-explained.html</w:t>
+              </w:r>
+            </w:p>
+            <w:p>
+              <w:pPr>
+                <w:pStyle w:val="Bibliography"/>
+                <w:ind w:left="720" w:hanging="720"/>
+                <w:rPr>
+                  <w:noProof/>
+                </w:rPr>
+              </w:pPr>
+              <w:r>
+                <w:rPr>
                   <w:i/>
                   <w:iCs/>
                   <w:noProof/>
@@ -6284,7 +7005,28 @@
                 <w:rPr>
                   <w:noProof/>
                 </w:rPr>
-                <w:t xml:space="preserve"> (2025, May 20). Retrieved from SailPoint: https://www.sailpoint.com/identity-library/identity-and-access-management</w:t>
+                <w:t xml:space="preserve"> (2025, May 20). Retrieved from SailPoint: https://www.sailpoint.com/identity-library/identity-and-access-management  </w:t>
+              </w:r>
+              <w:r>
+                <w:rPr>
+                  <w:noProof/>
+                  <w:highlight w:val="yellow"/>
+                </w:rPr>
+                <w:t>--</w:t>
+              </w:r>
+              <w:r>
+                <w:rPr>
+                  <w:noProof/>
+                  <w:highlight w:val="yellow"/>
+                </w:rPr>
+                <w:t xml:space="preserve">for </w:t>
+              </w:r>
+              <w:r>
+                <w:rPr>
+                  <w:noProof/>
+                  <w:highlight w:val="yellow"/>
+                </w:rPr>
+                <w:t>9</w:t>
               </w:r>
             </w:p>
             <w:p>
@@ -6320,6 +7062,15 @@
           <w:lang w:val="en-US"/>
         </w:rPr>
         <w:t>Yellow highlighted – no reference</w:t>
+      </w:r>
+      <w:r>
+        <w:rPr>
+          <w:rFonts w:cstheme="minorHAnsi"/>
+          <w:sz w:val="24"/>
+          <w:szCs w:val="24"/>
+          <w:lang w:val="en-US"/>
+        </w:rPr>
+        <w:t>, need to double-check</w:t>
       </w:r>
     </w:p>
     <w:sectPr>
@@ -8212,11 +8963,33 @@
     <b:URL>https://www.infosecurity-magazine.com/magazine-features/pam-in-the-enterprise-pros-versus/</b:URL>
     <b:RefOrder>6</b:RefOrder>
   </b:Source>
+  <b:Source>
+    <b:Tag>Dav24</b:Tag>
+    <b:SourceType>InternetSite</b:SourceType>
+    <b:Guid>{337FE12E-AB2A-4AA3-9F84-652012038F14}</b:Guid>
+    <b:Author>
+      <b:Author>
+        <b:NameList>
+          <b:Person>
+            <b:Last>Strom</b:Last>
+            <b:First>David</b:First>
+          </b:Person>
+        </b:NameList>
+      </b:Author>
+    </b:Author>
+    <b:Title>What is IAM? Identity and access management explained</b:Title>
+    <b:InternetSiteTitle>CSO</b:InternetSiteTitle>
+    <b:Year>2024</b:Year>
+    <b:Month>May</b:Month>
+    <b:Day>7</b:Day>
+    <b:URL>https://www.csoonline.com/article/518296/what-is-iam-identity-and-access-management-explained.html</b:URL>
+    <b:RefOrder>7</b:RefOrder>
+  </b:Source>
 </b:Sources>
 </file>
 
 <file path=customXml/itemProps1.xml><?xml version="1.0" encoding="utf-8"?>
-<ds:datastoreItem xmlns:ds="http://schemas.openxmlformats.org/officeDocument/2006/customXml" ds:itemID="{E05CF8CA-253F-4629-BB78-CB988C490669}">
+<ds:datastoreItem xmlns:ds="http://schemas.openxmlformats.org/officeDocument/2006/customXml" ds:itemID="{E62DE86F-8CF8-4CC4-9037-3BC3A6AB5A24}">
   <ds:schemaRefs>
     <ds:schemaRef ds:uri="http://schemas.openxmlformats.org/officeDocument/2006/bibliography"/>
   </ds:schemaRefs>

</xml_diff>